<commit_message>
Agrega el video de la ministra desde el canal
</commit_message>
<xml_diff>
--- a/asset/video/enlaces de videos.docx
+++ b/asset/video/enlaces de videos.docx
@@ -26,8 +26,6 @@
           <w:lang w:val="es-ES"/>
         </w:rPr>
       </w:pPr>
-      <w:bookmarkStart w:id="0" w:name="_GoBack"/>
-      <w:bookmarkEnd w:id="0"/>
     </w:p>
     <w:tbl>
       <w:tblPr>
@@ -117,12 +115,53 @@
                 <w:lang w:val="es-ES"/>
               </w:rPr>
             </w:pPr>
+            <w:hyperlink r:id="rId4" w:history="1">
+              <w:r>
+                <w:rPr>
+                  <w:rStyle w:val="Hipervnculo"/>
+                  <w:lang w:val="es-ES"/>
+                </w:rPr>
+                <w:t>https://adminmepcr-my.sharepoint.com/:v:/r/personal/patricia_hernandez_conejo_mep_go_cr/Documents/faro_referencias/9_videos/1_ref_portada_bienv_ministra.mp4?csf=1&amp;e=heuKFo</w:t>
+              </w:r>
+            </w:hyperlink>
+          </w:p>
+          <w:p>
+            <w:pPr>
+              <w:cnfStyle w:val="000000100000" w:firstRow="0" w:lastRow="0" w:firstColumn="0" w:lastColumn="0" w:oddVBand="0" w:evenVBand="0" w:oddHBand="1" w:evenHBand="0" w:firstRowFirstColumn="0" w:firstRowLastColumn="0" w:lastRowFirstColumn="0" w:lastRowLastColumn="0"/>
+              <w:rPr>
+                <w:lang w:val="es-ES"/>
+              </w:rPr>
+            </w:pPr>
+          </w:p>
+          <w:p>
+            <w:pPr>
+              <w:cnfStyle w:val="000000100000" w:firstRow="0" w:lastRow="0" w:firstColumn="0" w:lastColumn="0" w:oddVBand="0" w:evenVBand="0" w:oddHBand="1" w:evenHBand="0" w:firstRowFirstColumn="0" w:firstRowLastColumn="0" w:lastRowFirstColumn="0" w:lastRowLastColumn="0"/>
+              <w:rPr>
+                <w:lang w:val="es-ES"/>
+              </w:rPr>
+            </w:pPr>
             <w:r>
               <w:rPr>
                 <w:lang w:val="es-ES"/>
               </w:rPr>
-              <w:t>https://adminmepcr-my.sharepoint.com/:v:/r/personal/patricia_hernandez_conejo_mep_go_cr/Documents/faro_referencias/9_videos/1_ref_portada_bienv_ministra.mp4?csf=1&amp;e=heuKFo</w:t>
+              <w:t>YOUTUBE:</w:t>
             </w:r>
+          </w:p>
+          <w:p>
+            <w:pPr>
+              <w:cnfStyle w:val="000000100000" w:firstRow="0" w:lastRow="0" w:firstColumn="0" w:lastColumn="0" w:oddVBand="0" w:evenVBand="0" w:oddHBand="1" w:evenHBand="0" w:firstRowFirstColumn="0" w:firstRowLastColumn="0" w:lastRowFirstColumn="0" w:lastRowLastColumn="0"/>
+              <w:rPr>
+                <w:lang w:val="es-ES"/>
+              </w:rPr>
+            </w:pPr>
+            <w:bookmarkStart w:id="0" w:name="_GoBack"/>
+            <w:r>
+              <w:rPr>
+                <w:lang w:val="es-ES"/>
+              </w:rPr>
+              <w:t>https://youtu.be/bbZntIVMFr4</w:t>
+            </w:r>
+            <w:bookmarkEnd w:id="0"/>
           </w:p>
         </w:tc>
       </w:tr>
@@ -747,6 +786,17 @@
       </w:tcPr>
     </w:tblStylePr>
   </w:style>
+  <w:style w:type="character" w:styleId="Hipervnculo">
+    <w:name w:val="Hyperlink"/>
+    <w:basedOn w:val="Fuentedeprrafopredeter"/>
+    <w:uiPriority w:val="99"/>
+    <w:unhideWhenUsed/>
+    <w:rsid w:val="009E274A"/>
+    <w:rPr>
+      <w:color w:val="0563C1" w:themeColor="hyperlink"/>
+      <w:u w:val="single"/>
+    </w:rPr>
+  </w:style>
 </w:styles>
 </file>
 

</xml_diff>